<commit_message>
Adding Target Algorithm Analysis
</commit_message>
<xml_diff>
--- a/Targeted Algorithm Analysis.docx
+++ b/Targeted Algorithm Analysis.docx
@@ -13,6 +13,9 @@
     </w:p>
     <w:p/>
     <w:p>
+      <w:pPr>
+        <w:jc w:val="both"/>
+      </w:pPr>
       <w:r>
         <w:t xml:space="preserve">The </w:t>
       </w:r>
@@ -28,6 +31,7 @@
       <w:r>
         <w:t xml:space="preserve"> </w:t>
       </w:r>
+      <w:proofErr w:type="spellStart"/>
       <w:r>
         <w:rPr>
           <w:i/>
@@ -35,6 +39,7 @@
         </w:rPr>
         <w:t>board_score</w:t>
       </w:r>
+      <w:proofErr w:type="spellEnd"/>
       <w:r>
         <w:rPr>
           <w:i/>
@@ -52,21 +57,75 @@
         <w:t>,</w:t>
       </w:r>
       <w:r>
-        <w:t xml:space="preserve"> knight, rook and king. But most of the time</w:t>
-      </w:r>
-      <w:r>
-        <w:t xml:space="preserve"> taken in terms of Big-O complexity is constant.</w:t>
+        <w:t xml:space="preserve"> knight, </w:t>
+      </w:r>
+      <w:proofErr w:type="gramStart"/>
+      <w:r>
+        <w:t>rook</w:t>
+      </w:r>
+      <w:proofErr w:type="gramEnd"/>
+      <w:r>
+        <w:t xml:space="preserve"> and king. </w:t>
+      </w:r>
+      <w:r>
+        <w:t>M</w:t>
+      </w:r>
+      <w:r>
+        <w:t>ost of the time</w:t>
+      </w:r>
+      <w:r>
+        <w:t xml:space="preserve"> taken in </w:t>
+      </w:r>
+      <w:r>
+        <w:t xml:space="preserve">by </w:t>
+      </w:r>
+      <w:proofErr w:type="spellStart"/>
+      <w:proofErr w:type="gramStart"/>
+      <w:r>
+        <w:t>np.where</w:t>
+      </w:r>
+      <w:proofErr w:type="spellEnd"/>
+      <w:proofErr w:type="gramEnd"/>
+      <w:r>
+        <w:t xml:space="preserve"> function to go through the whole board, and </w:t>
+      </w:r>
+      <w:r>
+        <w:t>calculating the score based on pieces</w:t>
+      </w:r>
+      <w:r>
+        <w:t>.</w:t>
       </w:r>
     </w:p>
     <w:p>
-      <w:r>
-        <w:t xml:space="preserve">In term of the Big-O complexity, the function np.where is seem to </w:t>
+      <w:pPr>
+        <w:jc w:val="both"/>
+      </w:pPr>
+      <w:r>
+        <w:t xml:space="preserve">In term of the Big-O complexity, the function </w:t>
+      </w:r>
+      <w:proofErr w:type="spellStart"/>
+      <w:proofErr w:type="gramStart"/>
+      <w:r>
+        <w:t>np.where</w:t>
+      </w:r>
+      <w:proofErr w:type="spellEnd"/>
+      <w:proofErr w:type="gramEnd"/>
+      <w:r>
+        <w:t xml:space="preserve"> is seem to </w:t>
       </w:r>
       <w:r>
         <w:t xml:space="preserve">take the most time, since it is written in C, so </w:t>
       </w:r>
       <w:r>
-        <w:t>I assume np.where goes through whole array on</w:t>
+        <w:t xml:space="preserve">I assume </w:t>
+      </w:r>
+      <w:proofErr w:type="spellStart"/>
+      <w:r>
+        <w:t>np.where</w:t>
+      </w:r>
+      <w:proofErr w:type="spellEnd"/>
+      <w:r>
+        <w:t xml:space="preserve"> goes through whole array on</w:t>
       </w:r>
       <w:r>
         <w:t>c</w:t>
@@ -75,13 +134,31 @@
         <w:t>e</w:t>
       </w:r>
       <w:r>
-        <w:t xml:space="preserve">. And np.where is used </w:t>
+        <w:t xml:space="preserve">. And </w:t>
+      </w:r>
+      <w:proofErr w:type="spellStart"/>
+      <w:proofErr w:type="gramStart"/>
+      <w:r>
+        <w:t>np.where</w:t>
+      </w:r>
+      <w:proofErr w:type="spellEnd"/>
+      <w:proofErr w:type="gramEnd"/>
+      <w:r>
+        <w:t xml:space="preserve"> is used </w:t>
       </w:r>
       <w:r>
         <w:t xml:space="preserve">check where is the piece on the board, </w:t>
       </w:r>
       <w:r>
-        <w:t xml:space="preserve">so the time complexity of np.where for the </w:t>
+        <w:t xml:space="preserve">so the time complexity of </w:t>
+      </w:r>
+      <w:proofErr w:type="spellStart"/>
+      <w:r>
+        <w:t>np.where</w:t>
+      </w:r>
+      <w:proofErr w:type="spellEnd"/>
+      <w:r>
+        <w:t xml:space="preserve"> for the </w:t>
       </w:r>
       <w:r>
         <w:rPr>
@@ -97,109 +174,374 @@
     <w:p>
       <w:pPr>
         <w:jc w:val="center"/>
+        <w:rPr>
+          <w:b/>
+          <w:bCs/>
+        </w:rPr>
       </w:pPr>
       <w:r>
+        <w:rPr>
+          <w:b/>
+          <w:bCs/>
+        </w:rPr>
         <w:t>Heigh of the board * Width of the board</w:t>
       </w:r>
     </w:p>
     <w:p>
-      <w:r>
-        <w:t>A</w:t>
-      </w:r>
-      <w:r>
-        <w:t xml:space="preserve">nd in case </w:t>
-      </w:r>
-      <w:r>
-        <w:t>when the king is captured the np.where functions is called twice,</w:t>
-      </w:r>
-      <w:r>
-        <w:t xml:space="preserve"> so the time complexity in that case would be,</w:t>
+      <w:pPr>
+        <w:jc w:val="both"/>
+      </w:pPr>
+      <w:r>
+        <w:t xml:space="preserve">In the start of the game the program calls the </w:t>
+      </w:r>
+      <w:proofErr w:type="spellStart"/>
+      <w:proofErr w:type="gramStart"/>
+      <w:r>
+        <w:t>np.where</w:t>
+      </w:r>
+      <w:proofErr w:type="spellEnd"/>
+      <w:proofErr w:type="gramEnd"/>
+      <w:r>
+        <w:t xml:space="preserve"> 11 times (5 times of white, 5 times for black and 1 times to check if both the kings are </w:t>
+      </w:r>
+      <w:r>
+        <w:t>alive</w:t>
+      </w:r>
+      <w:r>
+        <w:t>)</w:t>
+      </w:r>
+      <w:r>
+        <w:t xml:space="preserve">. So the time complexity of </w:t>
+      </w:r>
+      <w:proofErr w:type="spellStart"/>
+      <w:proofErr w:type="gramStart"/>
+      <w:r>
+        <w:t>np.where</w:t>
+      </w:r>
+      <w:proofErr w:type="spellEnd"/>
+      <w:proofErr w:type="gramEnd"/>
+      <w:r>
+        <w:t xml:space="preserve"> in that case would be,</w:t>
       </w:r>
     </w:p>
     <w:p>
       <w:pPr>
         <w:jc w:val="center"/>
+        <w:rPr>
+          <w:b/>
+          <w:bCs/>
+        </w:rPr>
       </w:pPr>
       <w:r>
-        <w:t>2 * (</w:t>
-      </w:r>
-      <w:r>
-        <w:t>Heigh of the board * Width of the board</w:t>
-      </w:r>
-      <w:r>
-        <w:t>)</w:t>
+        <w:rPr>
+          <w:b/>
+          <w:bCs/>
+        </w:rPr>
+        <w:t>11</w:t>
+      </w:r>
+      <w:r>
+        <w:rPr>
+          <w:b/>
+          <w:bCs/>
+        </w:rPr>
+        <w:t xml:space="preserve"> * (Heigh of the board * Width of the board)</w:t>
       </w:r>
     </w:p>
     <w:p>
-      <w:r>
-        <w:t>But constant terms are ignored, so the time complex will be:</w:t>
+      <w:pPr>
+        <w:jc w:val="both"/>
+      </w:pPr>
+      <w:proofErr w:type="gramStart"/>
+      <w:r>
+        <w:t>A</w:t>
+      </w:r>
+      <w:r>
+        <w:t>lso</w:t>
+      </w:r>
+      <w:proofErr w:type="gramEnd"/>
+      <w:r>
+        <w:t xml:space="preserve"> the </w:t>
+      </w:r>
+      <w:r>
+        <w:t xml:space="preserve">program </w:t>
+      </w:r>
+      <w:r>
+        <w:t xml:space="preserve">goes through each piece </w:t>
+      </w:r>
+      <w:r>
+        <w:t xml:space="preserve">which is on the board </w:t>
+      </w:r>
+      <w:r>
+        <w:t xml:space="preserve">to calculate the score, and </w:t>
+      </w:r>
+      <w:r>
+        <w:t>so the Big-O calculation also varies based on number of pieces on the board</w:t>
+      </w:r>
+      <w:r>
+        <w:t>. So, t</w:t>
+      </w:r>
+      <w:r>
+        <w:t xml:space="preserve">he total </w:t>
+      </w:r>
+      <w:r>
+        <w:t>time complexity</w:t>
+      </w:r>
+      <w:r>
+        <w:t xml:space="preserve"> </w:t>
+      </w:r>
+      <w:r>
+        <w:t xml:space="preserve">in </w:t>
+      </w:r>
+      <w:r>
+        <w:t>terms of Big-O for the h</w:t>
+      </w:r>
+      <w:r>
+        <w:t>euristic function is:</w:t>
       </w:r>
     </w:p>
     <w:p>
       <w:pPr>
         <w:jc w:val="center"/>
+        <w:rPr>
+          <w:b/>
+          <w:bCs/>
+        </w:rPr>
       </w:pPr>
       <w:r>
-        <w:t>Heigh of the board * Width of the board</w:t>
-      </w:r>
+        <w:rPr>
+          <w:b/>
+          <w:bCs/>
+        </w:rPr>
+        <w:t>Big-</w:t>
+      </w:r>
+      <w:proofErr w:type="gramStart"/>
+      <w:r>
+        <w:rPr>
+          <w:b/>
+          <w:bCs/>
+        </w:rPr>
+        <w:t>O(</w:t>
+      </w:r>
+      <w:proofErr w:type="gramEnd"/>
+      <w:r>
+        <w:rPr>
+          <w:b/>
+          <w:bCs/>
+        </w:rPr>
+        <w:t xml:space="preserve">11* </w:t>
+      </w:r>
+      <w:r>
+        <w:rPr>
+          <w:b/>
+          <w:bCs/>
+        </w:rPr>
+        <w:t xml:space="preserve"> (Heigh of the board * Width of the board)</w:t>
+      </w:r>
+      <w:r>
+        <w:rPr>
+          <w:b/>
+          <w:bCs/>
+        </w:rPr>
+        <w:t xml:space="preserve"> + Number of pieces left on the board)</w:t>
+      </w:r>
+    </w:p>
+    <w:p/>
+    <w:p>
+      <w:pPr>
+        <w:jc w:val="both"/>
+      </w:pPr>
     </w:p>
     <w:p>
-      <w:r>
-        <w:t xml:space="preserve">But since the heigh of the board is also constant, </w:t>
-      </w:r>
-      <w:r>
-        <w:t>so the time complexity of np.where functions is,</w:t>
+      <w:pPr>
+        <w:jc w:val="both"/>
+      </w:pPr>
+      <w:r>
+        <w:t xml:space="preserve">And the </w:t>
+      </w:r>
+      <w:r>
+        <w:t xml:space="preserve">lower bound of the </w:t>
+      </w:r>
+      <w:r>
+        <w:t xml:space="preserve">heuristic function </w:t>
+      </w:r>
+      <w:r>
+        <w:t>(</w:t>
+      </w:r>
+      <w:r>
+        <w:t>big-Theta</w:t>
+      </w:r>
+      <w:r>
+        <w:t xml:space="preserve">) </w:t>
+      </w:r>
+      <w:r>
+        <w:t xml:space="preserve">when </w:t>
+      </w:r>
+      <w:r>
+        <w:t xml:space="preserve">either of the </w:t>
+      </w:r>
+      <w:r>
+        <w:t>king is captured</w:t>
+      </w:r>
+      <w:r>
+        <w:t>. In that case</w:t>
+      </w:r>
+      <w:r>
+        <w:t xml:space="preserve"> the </w:t>
+      </w:r>
+      <w:proofErr w:type="spellStart"/>
+      <w:proofErr w:type="gramStart"/>
+      <w:r>
+        <w:t>np.where</w:t>
+      </w:r>
+      <w:proofErr w:type="spellEnd"/>
+      <w:proofErr w:type="gramEnd"/>
+      <w:r>
+        <w:t xml:space="preserve"> functions is called twice,</w:t>
+      </w:r>
+      <w:r>
+        <w:t xml:space="preserve"> so the time complexity in that case would be,</w:t>
       </w:r>
     </w:p>
     <w:p>
       <w:pPr>
         <w:jc w:val="center"/>
+        <w:rPr>
+          <w:b/>
+          <w:bCs/>
+        </w:rPr>
       </w:pPr>
       <w:r>
-        <w:t>8</w:t>
-      </w:r>
-      <w:r>
-        <w:t>* Width of the board</w:t>
-      </w:r>
-    </w:p>
-    <w:p>
-      <w:pPr>
-        <w:jc w:val="center"/>
-      </w:pPr>
-      <w:r>
-        <w:t xml:space="preserve">= </w:t>
-      </w:r>
-      <w:r>
-        <w:t>Width of the board</w:t>
+        <w:rPr>
+          <w:b/>
+          <w:bCs/>
+        </w:rPr>
+        <w:t>Big-</w:t>
+      </w:r>
+      <w:proofErr w:type="gramStart"/>
+      <w:r>
+        <w:rPr>
+          <w:b/>
+          <w:bCs/>
+        </w:rPr>
+        <w:t>Theta(</w:t>
+      </w:r>
+      <w:proofErr w:type="gramEnd"/>
+      <w:r>
+        <w:rPr>
+          <w:b/>
+          <w:bCs/>
+        </w:rPr>
+        <w:t>2 * (</w:t>
+      </w:r>
+      <w:r>
+        <w:rPr>
+          <w:b/>
+          <w:bCs/>
+        </w:rPr>
+        <w:t>Heigh of the board * Width of the board</w:t>
+      </w:r>
+      <w:r>
+        <w:rPr>
+          <w:b/>
+          <w:bCs/>
+        </w:rPr>
+        <w:t>)</w:t>
+      </w:r>
+      <w:r>
+        <w:rPr>
+          <w:b/>
+          <w:bCs/>
+        </w:rPr>
+        <w:t>)</w:t>
       </w:r>
     </w:p>
     <w:p/>
-    <w:p>
-      <w:r>
-        <w:t xml:space="preserve">And the next mosts time taking part of the code is going through each </w:t>
-      </w:r>
-      <w:r>
-        <w:t>of the piece, and since there are maximum pawn in the game which can be co</w:t>
-      </w:r>
-      <w:r>
-        <w:t xml:space="preserve">nverted into Queens (as per the assumption that pawns will convert into </w:t>
-      </w:r>
-      <w:r>
-        <w:t>Queens only by AI</w:t>
-      </w:r>
-      <w:r>
-        <w:t>)</w:t>
-      </w:r>
-      <w:r>
-        <w:t>, the time complexity of that will be 9 (maximum number of queens possible).</w:t>
-      </w:r>
-    </w:p>
-    <w:p>
-      <w:r>
-        <w:t xml:space="preserve"> </w:t>
-      </w:r>
-    </w:p>
     <w:p/>
+    <w:tbl>
+      <w:tblPr>
+        <w:tblStyle w:val="TableGrid"/>
+        <w:tblW w:w="0" w:type="auto"/>
+        <w:tblLook w:val="04A0" w:firstRow="1" w:lastRow="0" w:firstColumn="1" w:lastColumn="0" w:noHBand="0" w:noVBand="1"/>
+      </w:tblPr>
+      <w:tblGrid>
+        <w:gridCol w:w="4675"/>
+        <w:gridCol w:w="4675"/>
+      </w:tblGrid>
+      <w:tr>
+        <w:tc>
+          <w:tcPr>
+            <w:tcW w:w="4675" w:type="dxa"/>
+          </w:tcPr>
+          <w:p>
+            <w:pPr>
+              <w:jc w:val="center"/>
+              <w:rPr>
+                <w:b/>
+                <w:bCs/>
+              </w:rPr>
+            </w:pPr>
+            <w:r>
+              <w:rPr>
+                <w:b/>
+                <w:bCs/>
+              </w:rPr>
+              <w:t>Big-O</w:t>
+            </w:r>
+          </w:p>
+        </w:tc>
+        <w:tc>
+          <w:tcPr>
+            <w:tcW w:w="4675" w:type="dxa"/>
+          </w:tcPr>
+          <w:p>
+            <w:pPr>
+              <w:jc w:val="center"/>
+              <w:rPr>
+                <w:b/>
+                <w:bCs/>
+              </w:rPr>
+            </w:pPr>
+            <w:r>
+              <w:rPr>
+                <w:b/>
+                <w:bCs/>
+              </w:rPr>
+              <w:t>Big-Theta</w:t>
+            </w:r>
+          </w:p>
+        </w:tc>
+      </w:tr>
+      <w:tr>
+        <w:tc>
+          <w:tcPr>
+            <w:tcW w:w="4675" w:type="dxa"/>
+          </w:tcPr>
+          <w:p>
+            <w:r>
+              <w:t>11</w:t>
+            </w:r>
+            <w:proofErr w:type="gramStart"/>
+            <w:r>
+              <w:t>*  (</w:t>
+            </w:r>
+            <w:proofErr w:type="gramEnd"/>
+            <w:r>
+              <w:t>Heigh of the board * Width of the board) + Number of pieces left on the board</w:t>
+            </w:r>
+          </w:p>
+        </w:tc>
+        <w:tc>
+          <w:tcPr>
+            <w:tcW w:w="4675" w:type="dxa"/>
+          </w:tcPr>
+          <w:p>
+            <w:r>
+              <w:t>2 * (Heigh of the board * Width of the board)</w:t>
+            </w:r>
+          </w:p>
+        </w:tc>
+      </w:tr>
+    </w:tbl>
     <w:p/>
     <w:sectPr>
       <w:pgSz w:w="12240" w:h="15840"/>
@@ -609,7 +951,7 @@
   <w:style w:type="paragraph" w:default="1" w:styleId="Normal">
     <w:name w:val="Normal"/>
     <w:qFormat/>
-    <w:rsid w:val="003827A8"/>
+    <w:rsid w:val="00CD69F2"/>
   </w:style>
   <w:style w:type="character" w:default="1" w:styleId="DefaultParagraphFont">
     <w:name w:val="Default Paragraph Font"/>
@@ -671,6 +1013,25 @@
       <w:sz w:val="56"/>
       <w:szCs w:val="56"/>
     </w:rPr>
+  </w:style>
+  <w:style w:type="table" w:styleId="TableGrid">
+    <w:name w:val="Table Grid"/>
+    <w:basedOn w:val="TableNormal"/>
+    <w:uiPriority w:val="39"/>
+    <w:rsid w:val="002B17D1"/>
+    <w:pPr>
+      <w:spacing w:after="0" w:line="240" w:lineRule="auto"/>
+    </w:pPr>
+    <w:tblPr>
+      <w:tblBorders>
+        <w:top w:val="single" w:sz="4" w:space="0" w:color="auto"/>
+        <w:left w:val="single" w:sz="4" w:space="0" w:color="auto"/>
+        <w:bottom w:val="single" w:sz="4" w:space="0" w:color="auto"/>
+        <w:right w:val="single" w:sz="4" w:space="0" w:color="auto"/>
+        <w:insideH w:val="single" w:sz="4" w:space="0" w:color="auto"/>
+        <w:insideV w:val="single" w:sz="4" w:space="0" w:color="auto"/>
+      </w:tblBorders>
+    </w:tblPr>
   </w:style>
 </w:styles>
 </file>

</xml_diff>

<commit_message>
Updating the Targeted Algorithm Analysis.docx
</commit_message>
<xml_diff>
--- a/Targeted Algorithm Analysis.docx
+++ b/Targeted Algorithm Analysis.docx
@@ -31,7 +31,6 @@
       <w:r>
         <w:t xml:space="preserve"> </w:t>
       </w:r>
-      <w:proofErr w:type="spellStart"/>
       <w:r>
         <w:rPr>
           <w:i/>
@@ -39,7 +38,6 @@
         </w:rPr>
         <w:t>board_score</w:t>
       </w:r>
-      <w:proofErr w:type="spellEnd"/>
       <w:r>
         <w:rPr>
           <w:i/>
@@ -57,15 +55,7 @@
         <w:t>,</w:t>
       </w:r>
       <w:r>
-        <w:t xml:space="preserve"> knight, </w:t>
-      </w:r>
-      <w:proofErr w:type="gramStart"/>
-      <w:r>
-        <w:t>rook</w:t>
-      </w:r>
-      <w:proofErr w:type="gramEnd"/>
-      <w:r>
-        <w:t xml:space="preserve"> and king. </w:t>
+        <w:t xml:space="preserve"> knight, rook and king. </w:t>
       </w:r>
       <w:r>
         <w:t>M</w:t>
@@ -77,17 +67,7 @@
         <w:t xml:space="preserve"> taken in </w:t>
       </w:r>
       <w:r>
-        <w:t xml:space="preserve">by </w:t>
-      </w:r>
-      <w:proofErr w:type="spellStart"/>
-      <w:proofErr w:type="gramStart"/>
-      <w:r>
-        <w:t>np.where</w:t>
-      </w:r>
-      <w:proofErr w:type="spellEnd"/>
-      <w:proofErr w:type="gramEnd"/>
-      <w:r>
-        <w:t xml:space="preserve"> function to go through the whole board, and </w:t>
+        <w:t xml:space="preserve">by np.where function to go through the whole board, and </w:t>
       </w:r>
       <w:r>
         <w:t>calculating the score based on pieces</w:t>
@@ -101,31 +81,13 @@
         <w:jc w:val="both"/>
       </w:pPr>
       <w:r>
-        <w:t xml:space="preserve">In term of the Big-O complexity, the function </w:t>
-      </w:r>
-      <w:proofErr w:type="spellStart"/>
-      <w:proofErr w:type="gramStart"/>
-      <w:r>
-        <w:t>np.where</w:t>
-      </w:r>
-      <w:proofErr w:type="spellEnd"/>
-      <w:proofErr w:type="gramEnd"/>
-      <w:r>
-        <w:t xml:space="preserve"> is seem to </w:t>
+        <w:t xml:space="preserve">In term of the Big-O complexity, the function np.where is seem to </w:t>
       </w:r>
       <w:r>
         <w:t xml:space="preserve">take the most time, since it is written in C, so </w:t>
       </w:r>
       <w:r>
-        <w:t xml:space="preserve">I assume </w:t>
-      </w:r>
-      <w:proofErr w:type="spellStart"/>
-      <w:r>
-        <w:t>np.where</w:t>
-      </w:r>
-      <w:proofErr w:type="spellEnd"/>
-      <w:r>
-        <w:t xml:space="preserve"> goes through whole array on</w:t>
+        <w:t>I assume np.where goes through whole array on</w:t>
       </w:r>
       <w:r>
         <w:t>c</w:t>
@@ -134,31 +96,13 @@
         <w:t>e</w:t>
       </w:r>
       <w:r>
-        <w:t xml:space="preserve">. And </w:t>
-      </w:r>
-      <w:proofErr w:type="spellStart"/>
-      <w:proofErr w:type="gramStart"/>
-      <w:r>
-        <w:t>np.where</w:t>
-      </w:r>
-      <w:proofErr w:type="spellEnd"/>
-      <w:proofErr w:type="gramEnd"/>
-      <w:r>
-        <w:t xml:space="preserve"> is used </w:t>
+        <w:t xml:space="preserve">. And np.where is used </w:t>
       </w:r>
       <w:r>
         <w:t xml:space="preserve">check where is the piece on the board, </w:t>
       </w:r>
       <w:r>
-        <w:t xml:space="preserve">so the time complexity of </w:t>
-      </w:r>
-      <w:proofErr w:type="spellStart"/>
-      <w:r>
-        <w:t>np.where</w:t>
-      </w:r>
-      <w:proofErr w:type="spellEnd"/>
-      <w:r>
-        <w:t xml:space="preserve"> for the </w:t>
+        <w:t xml:space="preserve">so the time complexity of np.where for the </w:t>
       </w:r>
       <w:r>
         <w:rPr>
@@ -194,15 +138,8 @@
       <w:r>
         <w:t xml:space="preserve">In the start of the game the program calls the </w:t>
       </w:r>
-      <w:proofErr w:type="spellStart"/>
-      <w:proofErr w:type="gramStart"/>
-      <w:r>
-        <w:t>np.where</w:t>
-      </w:r>
-      <w:proofErr w:type="spellEnd"/>
-      <w:proofErr w:type="gramEnd"/>
-      <w:r>
-        <w:t xml:space="preserve"> 11 times (5 times of white, 5 times for black and 1 times to check if both the kings are </w:t>
+      <w:r>
+        <w:t xml:space="preserve">np.where 11 times (5 times of white, 5 times for black and 1 times to check if both the kings are </w:t>
       </w:r>
       <w:r>
         <w:t>alive</w:t>
@@ -211,17 +148,7 @@
         <w:t>)</w:t>
       </w:r>
       <w:r>
-        <w:t xml:space="preserve">. So the time complexity of </w:t>
-      </w:r>
-      <w:proofErr w:type="spellStart"/>
-      <w:proofErr w:type="gramStart"/>
-      <w:r>
-        <w:t>np.where</w:t>
-      </w:r>
-      <w:proofErr w:type="spellEnd"/>
-      <w:proofErr w:type="gramEnd"/>
-      <w:r>
-        <w:t xml:space="preserve"> in that case would be,</w:t>
+        <w:t>. So the time complexity of np.where in that case would be,</w:t>
       </w:r>
     </w:p>
     <w:p>
@@ -251,16 +178,11 @@
       <w:pPr>
         <w:jc w:val="both"/>
       </w:pPr>
-      <w:proofErr w:type="gramStart"/>
       <w:r>
         <w:t>A</w:t>
       </w:r>
       <w:r>
-        <w:t>lso</w:t>
-      </w:r>
-      <w:proofErr w:type="gramEnd"/>
-      <w:r>
-        <w:t xml:space="preserve"> the </w:t>
+        <w:t xml:space="preserve">lso the </w:t>
       </w:r>
       <w:r>
         <w:t xml:space="preserve">program </w:t>
@@ -281,13 +203,7 @@
         <w:t>. So, t</w:t>
       </w:r>
       <w:r>
-        <w:t xml:space="preserve">he total </w:t>
-      </w:r>
-      <w:r>
-        <w:t>time complexity</w:t>
-      </w:r>
-      <w:r>
-        <w:t xml:space="preserve"> </w:t>
+        <w:t xml:space="preserve">he total time complexity </w:t>
       </w:r>
       <w:r>
         <w:t xml:space="preserve">in </w:t>
@@ -312,40 +228,30 @@
           <w:b/>
           <w:bCs/>
         </w:rPr>
-        <w:t>Big-</w:t>
-      </w:r>
-      <w:proofErr w:type="gramStart"/>
-      <w:r>
-        <w:rPr>
-          <w:b/>
-          <w:bCs/>
-        </w:rPr>
-        <w:t>O(</w:t>
-      </w:r>
-      <w:proofErr w:type="gramEnd"/>
-      <w:r>
-        <w:rPr>
-          <w:b/>
-          <w:bCs/>
-        </w:rPr>
-        <w:t xml:space="preserve">11* </w:t>
-      </w:r>
-      <w:r>
-        <w:rPr>
-          <w:b/>
-          <w:bCs/>
-        </w:rPr>
-        <w:t xml:space="preserve"> (Heigh of the board * Width of the board)</w:t>
-      </w:r>
-      <w:r>
-        <w:rPr>
-          <w:b/>
-          <w:bCs/>
-        </w:rPr>
-        <w:t xml:space="preserve"> + Number of pieces left on the board)</w:t>
-      </w:r>
-    </w:p>
-    <w:p/>
+        <w:t>Big-O(11*  (Heigh of the board * Width of the board) + Number of pieces left on the board)</w:t>
+      </w:r>
+    </w:p>
+    <w:p>
+      <w:r>
+        <w:t>Removing the constant terms:</w:t>
+      </w:r>
+    </w:p>
+    <w:p>
+      <w:pPr>
+        <w:jc w:val="center"/>
+        <w:rPr>
+          <w:b/>
+          <w:bCs/>
+        </w:rPr>
+      </w:pPr>
+      <w:r>
+        <w:rPr>
+          <w:b/>
+          <w:bCs/>
+        </w:rPr>
+        <w:t>Big-O((Heigh of the board * Width of the board) + Number of pieces left on the board)</w:t>
+      </w:r>
+    </w:p>
     <w:p>
       <w:pPr>
         <w:jc w:val="both"/>
@@ -359,13 +265,7 @@
         <w:t xml:space="preserve">And the </w:t>
       </w:r>
       <w:r>
-        <w:t xml:space="preserve">lower bound of the </w:t>
-      </w:r>
-      <w:r>
-        <w:t xml:space="preserve">heuristic function </w:t>
-      </w:r>
-      <w:r>
-        <w:t>(</w:t>
+        <w:t>lower bound of the heuristic function (</w:t>
       </w:r>
       <w:r>
         <w:t>big-Theta</w:t>
@@ -386,17 +286,7 @@
         <w:t>. In that case</w:t>
       </w:r>
       <w:r>
-        <w:t xml:space="preserve"> the </w:t>
-      </w:r>
-      <w:proofErr w:type="spellStart"/>
-      <w:proofErr w:type="gramStart"/>
-      <w:r>
-        <w:t>np.where</w:t>
-      </w:r>
-      <w:proofErr w:type="spellEnd"/>
-      <w:proofErr w:type="gramEnd"/>
-      <w:r>
-        <w:t xml:space="preserve"> functions is called twice,</w:t>
+        <w:t xml:space="preserve"> the np.where functions is called twice,</w:t>
       </w:r>
       <w:r>
         <w:t xml:space="preserve"> so the time complexity in that case would be,</w:t>
@@ -415,17 +305,8 @@
           <w:b/>
           <w:bCs/>
         </w:rPr>
-        <w:t>Big-</w:t>
-      </w:r>
-      <w:proofErr w:type="gramStart"/>
-      <w:r>
-        <w:rPr>
-          <w:b/>
-          <w:bCs/>
-        </w:rPr>
-        <w:t>Theta(</w:t>
-      </w:r>
-      <w:proofErr w:type="gramEnd"/>
+        <w:t>Big-Theta(</w:t>
+      </w:r>
       <w:r>
         <w:rPr>
           <w:b/>
@@ -455,7 +336,23 @@
         <w:t>)</w:t>
       </w:r>
     </w:p>
-    <w:p/>
+    <w:p>
+      <w:r>
+        <w:t>Removing the constant terms:</w:t>
+      </w:r>
+    </w:p>
+    <w:p>
+      <w:pPr>
+        <w:jc w:val="center"/>
+      </w:pPr>
+      <w:r>
+        <w:rPr>
+          <w:b/>
+          <w:bCs/>
+        </w:rPr>
+        <w:t>Big-Theta(Heigh of the board * Width of the board)</w:t>
+      </w:r>
+    </w:p>
     <w:p/>
     <w:tbl>
       <w:tblPr>
@@ -518,15 +415,7 @@
           </w:tcPr>
           <w:p>
             <w:r>
-              <w:t>11</w:t>
-            </w:r>
-            <w:proofErr w:type="gramStart"/>
-            <w:r>
-              <w:t>*  (</w:t>
-            </w:r>
-            <w:proofErr w:type="gramEnd"/>
-            <w:r>
-              <w:t>Heigh of the board * Width of the board) + Number of pieces left on the board</w:t>
+              <w:t>(Heigh of the board * Width of the board) + Number of pieces left on the board</w:t>
             </w:r>
           </w:p>
         </w:tc>
@@ -536,7 +425,7 @@
           </w:tcPr>
           <w:p>
             <w:r>
-              <w:t>2 * (Heigh of the board * Width of the board)</w:t>
+              <w:t>Heigh of the board * Width of the board</w:t>
             </w:r>
           </w:p>
         </w:tc>
@@ -951,7 +840,7 @@
   <w:style w:type="paragraph" w:default="1" w:styleId="Normal">
     <w:name w:val="Normal"/>
     <w:qFormat/>
-    <w:rsid w:val="00CD69F2"/>
+    <w:rsid w:val="0022716C"/>
   </w:style>
   <w:style w:type="character" w:default="1" w:styleId="DefaultParagraphFont">
     <w:name w:val="Default Paragraph Font"/>

</xml_diff>